<commit_message>
Updates to sections 2,4,5,6
</commit_message>
<xml_diff>
--- a/ADS502_Final_Report.docx
+++ b/ADS502_Final_Report.docx
@@ -179,32 +179,23 @@
     </w:p>
     <w:p>
       <w:pPr>
-        <w:numPr>
-          <w:ilvl w:val="0"/>
-          <w:numId w:val="1"/>
-        </w:numPr>
-        <w:spacing w:line="480" w:lineRule="auto"/>
-      </w:pPr>
-      <w:r>
-        <w:t>All the data mining steps should be explained, such as in data preparation and data cleaning steps: what steps do you take to get it into a format amenable to analysis? Are there missing variables or outliers? What methods do you perform for EDA and what are your findings? </w:t>
-      </w:r>
-    </w:p>
-    <w:p>
-      <w:pPr>
         <w:spacing w:line="480" w:lineRule="auto"/>
         <w:ind w:firstLine="360"/>
       </w:pPr>
       <w:r>
+        <w:t xml:space="preserve">The first step was to get the data we needed from the SEC API for executive pay, and from </w:t>
+      </w:r>
+      <w:proofErr w:type="spellStart"/>
+      <w:r>
+        <w:t>Stockrow</w:t>
+      </w:r>
+      <w:proofErr w:type="spellEnd"/>
+      <w:r>
+        <w:t xml:space="preserve"> for the company financials. After gathering the data from both sources, we decided we wanted to use only S&amp;P 500 data and so we also loaded a data source containing the 503 tickers. We matched the data from the company financials to only return data for each ticker in </w:t>
+      </w:r>
+      <w:r>
         <w:lastRenderedPageBreak/>
-        <w:t xml:space="preserve">The first step was to get the data we needed from the SEC API for executive pay, and from </w:t>
-      </w:r>
-      <w:proofErr w:type="spellStart"/>
-      <w:r>
-        <w:t>Stockrow</w:t>
-      </w:r>
-      <w:proofErr w:type="spellEnd"/>
-      <w:r>
-        <w:t xml:space="preserve"> for the company financials. After gathering the data from both sources, we decided we wanted to use only S&amp;P 500 data and so we also loaded a data source containing the 503 tickers. We matched the data from the company financials to only return data for each ticker in the list of 503. For each ticker in the list, we created CSV files and then combined all the CSV files into a Pandas data frame to perform manipulations on. Now that our data frame was ready, we narrowed the fields into just ones we wanted: </w:t>
+        <w:t xml:space="preserve">the list of 503. For each ticker in the list, we created CSV files and then combined all the CSV files into a Pandas data frame to perform manipulations on. Now that our data frame was ready, we narrowed the fields into just ones we wanted: </w:t>
       </w:r>
       <w:r>
         <w:t>Ticker, Date, Revenue, Gross Profit</w:t>
@@ -282,11 +273,17 @@
         <w:t>)</w:t>
       </w:r>
       <w:r>
-        <w:t xml:space="preserve"> method was used to eliminate these duplicates. The company Agilent had duplicate records that were duplicates </w:t>
+        <w:t xml:space="preserve"> method was used to eliminate these duplicates. The company Agilent had duplicate records that were duplicates in </w:t>
       </w:r>
       <w:proofErr w:type="gramStart"/>
       <w:r>
-        <w:t>in reality but</w:t>
+        <w:t>reality</w:t>
+      </w:r>
+      <w:r>
+        <w:t>,</w:t>
+      </w:r>
+      <w:r>
+        <w:t xml:space="preserve"> but</w:t>
       </w:r>
       <w:proofErr w:type="gramEnd"/>
       <w:r>
@@ -298,26 +295,29 @@
       </w:r>
       <w:proofErr w:type="spellEnd"/>
       <w:r>
-        <w:t xml:space="preserve"> method. We eliminated these duplicates by deleting the column that was supposed to contain full names but instead contained “human resources” and </w:t>
+        <w:t xml:space="preserve"> method. We eliminated these duplicates by deleting the column that was supposed to contain full names but instead contained “human resources” and “</w:t>
+      </w:r>
+      <w:r>
+        <w:t xml:space="preserve">group.” We noted about 200 outliers in the </w:t>
+      </w:r>
+      <w:r>
+        <w:t xml:space="preserve">executive pay </w:t>
+      </w:r>
+      <w:r>
+        <w:t xml:space="preserve">data and dropped these as well. One such outlier was a salary of 18 billion US dollars in one year. </w:t>
+      </w:r>
+      <w:r>
+        <w:t>Additionally, t</w:t>
+      </w:r>
+      <w:r>
+        <w:t xml:space="preserve">here were also some missing values in the company financials. For instance, 73 of the 485 companies did not have revenue data in 2012 and 14 did not have revenue data in 2021. </w:t>
+      </w:r>
+      <w:r>
+        <w:t xml:space="preserve">We decided not to impute </w:t>
       </w:r>
       <w:r>
         <w:lastRenderedPageBreak/>
-        <w:t>“</w:t>
-      </w:r>
-      <w:r>
-        <w:t xml:space="preserve">group.” We noted about 200 outliers in the </w:t>
-      </w:r>
-      <w:r>
-        <w:t xml:space="preserve">executive pay </w:t>
-      </w:r>
-      <w:r>
-        <w:t xml:space="preserve">data and dropped these as well. One such outlier was a salary of 18 billion US dollars in one year. </w:t>
-      </w:r>
-      <w:r>
-        <w:t xml:space="preserve">There were also some missing values in the company financials. For instance, 73 of the 485 companies did not have revenue data in 2012 and 14 did not have revenue data in 2021. </w:t>
-      </w:r>
-      <w:r>
-        <w:t xml:space="preserve">We decided not to impute values or drop these companies because our classification model was classifying executives as either CEOs or CFOs. The more important metrics, in our eyes, were individual pay statistics. </w:t>
+        <w:t xml:space="preserve">values or drop these companies because our classification model was classifying executives as either CEOs or CFOs. The more important metrics, in our eyes, were individual pay statistics. </w:t>
       </w:r>
     </w:p>
     <w:p>
@@ -326,7 +326,358 @@
       </w:pPr>
       <w:r>
         <w:tab/>
-      </w:r>
+        <w:t>For exploratory data analysis (EDA), we aimed to find patterns in the pay of CEOs over the last 10 years. “CEO Salary Percentiles 2012-2021” measured the percentiles of salaries the CEOs on the x-axis with the income number on the y-axis. This means if a</w:t>
+      </w:r>
+      <w:r>
+        <w:t xml:space="preserve"> salary is the highest in the dataset, it will be in the 99</w:t>
+      </w:r>
+      <w:r>
+        <w:rPr>
+          <w:vertAlign w:val="superscript"/>
+        </w:rPr>
+        <w:t>th</w:t>
+      </w:r>
+      <w:r>
+        <w:t xml:space="preserve"> percentile, and if a salary is the lowest in the dataset, it will be in the 1</w:t>
+      </w:r>
+      <w:r>
+        <w:rPr>
+          <w:vertAlign w:val="superscript"/>
+        </w:rPr>
+        <w:t>st</w:t>
+      </w:r>
+      <w:r>
+        <w:t xml:space="preserve"> percentile. </w:t>
+      </w:r>
+      <w:r>
+        <w:t>From this visualization, we can see that there is a consistent slope until roughly the 80</w:t>
+      </w:r>
+      <w:r>
+        <w:rPr>
+          <w:vertAlign w:val="superscript"/>
+        </w:rPr>
+        <w:t>th</w:t>
+      </w:r>
+      <w:r>
+        <w:t xml:space="preserve"> percentile mark is reached. This means that the increase in income from say the 40</w:t>
+      </w:r>
+      <w:r>
+        <w:rPr>
+          <w:vertAlign w:val="superscript"/>
+        </w:rPr>
+        <w:t>th</w:t>
+      </w:r>
+      <w:r>
+        <w:t xml:space="preserve"> percentile to the 60</w:t>
+      </w:r>
+      <w:r>
+        <w:rPr>
+          <w:vertAlign w:val="superscript"/>
+        </w:rPr>
+        <w:t>th</w:t>
+      </w:r>
+      <w:r>
+        <w:t xml:space="preserve"> percentile is reliable and predictable. This is not the case after about the 80</w:t>
+      </w:r>
+      <w:r>
+        <w:rPr>
+          <w:vertAlign w:val="superscript"/>
+        </w:rPr>
+        <w:t>th</w:t>
+      </w:r>
+      <w:r>
+        <w:t xml:space="preserve"> percentile however, where we see a steepening of the slope of the line for all years. This indicates that those CEOs above the 80</w:t>
+      </w:r>
+      <w:r>
+        <w:rPr>
+          <w:vertAlign w:val="superscript"/>
+        </w:rPr>
+        <w:t>th</w:t>
+      </w:r>
+      <w:r>
+        <w:t xml:space="preserve"> percentile earn much than those below them. A comparable increase in earner percentile, say 20% increase, from</w:t>
+      </w:r>
+      <w:r>
+        <w:t xml:space="preserve"> the </w:t>
+      </w:r>
+      <w:r>
+        <w:t>40</w:t>
+      </w:r>
+      <w:r>
+        <w:rPr>
+          <w:vertAlign w:val="superscript"/>
+        </w:rPr>
+        <w:t>th</w:t>
+      </w:r>
+      <w:r>
+        <w:t xml:space="preserve"> to </w:t>
+      </w:r>
+      <w:r>
+        <w:t>60</w:t>
+      </w:r>
+      <w:r>
+        <w:rPr>
+          <w:vertAlign w:val="superscript"/>
+        </w:rPr>
+        <w:t>th</w:t>
+      </w:r>
+      <w:r>
+        <w:t xml:space="preserve"> is much</w:t>
+      </w:r>
+      <w:r>
+        <w:t xml:space="preserve"> less in real dollar value than a 20% increase from the 70</w:t>
+      </w:r>
+      <w:r>
+        <w:rPr>
+          <w:vertAlign w:val="superscript"/>
+        </w:rPr>
+        <w:t>th</w:t>
+      </w:r>
+      <w:r>
+        <w:t xml:space="preserve"> percentile earner to the 90</w:t>
+      </w:r>
+      <w:r>
+        <w:rPr>
+          <w:vertAlign w:val="superscript"/>
+        </w:rPr>
+        <w:t>th</w:t>
+      </w:r>
+      <w:r>
+        <w:t xml:space="preserve"> percentile earner. Additionally, we highlight the lines for 2020 and 2021 to show the difference between these two year</w:t>
+      </w:r>
+      <w:r>
+        <w:t xml:space="preserve">s and note that 2021 is much higher for salary than 2020 for any given percentile chosen. </w:t>
+      </w:r>
+    </w:p>
+    <w:p>
+      <w:pPr>
+        <w:spacing w:line="480" w:lineRule="auto"/>
+      </w:pPr>
+      <w:r>
+        <w:tab/>
+        <w:t xml:space="preserve">We have also created boxplots, violin plots, </w:t>
+      </w:r>
+      <w:r>
+        <w:t>kernel density estimate (KDE) plot</w:t>
+      </w:r>
+      <w:r>
+        <w:t xml:space="preserve">s, a color mapped </w:t>
+      </w:r>
+      <w:r>
+        <w:t>kernel density estimate (KDE) plot</w:t>
+      </w:r>
+      <w:r>
+        <w:t xml:space="preserve">, </w:t>
+      </w:r>
+      <w:r>
+        <w:t>and bar plots to investigate a multitude of factors. Our focus was on the changing CEO pay landscape, and we used visualizations to investigate changes in salary, stock awards, non-equity incentive compensation, and total compensation.</w:t>
+      </w:r>
+      <w:r>
+        <w:t xml:space="preserve"> </w:t>
+      </w:r>
+      <w:r>
+        <w:t>We found a trend of CEO salaries rising in the last 1</w:t>
+      </w:r>
+      <w:r>
+        <w:t xml:space="preserve">6 </w:t>
+      </w:r>
+      <w:r>
+        <w:t>years</w:t>
+      </w:r>
+      <w:r>
+        <w:t xml:space="preserve"> (since 2006)</w:t>
+      </w:r>
+      <w:r>
+        <w:t>, and t</w:t>
+      </w:r>
+      <w:r>
+        <w:t xml:space="preserve">he most visually </w:t>
+      </w:r>
+      <w:r>
+        <w:lastRenderedPageBreak/>
+        <w:t xml:space="preserve">telling representation of </w:t>
+      </w:r>
+      <w:r>
+        <w:t>this trend</w:t>
+      </w:r>
+      <w:r>
+        <w:t xml:space="preserve"> was the KDE plot, </w:t>
+      </w:r>
+      <w:r>
+        <w:t xml:space="preserve">which displayed a much higher density of incomes with years being represented </w:t>
+      </w:r>
+      <w:r>
+        <w:t>by</w:t>
+      </w:r>
+      <w:r>
+        <w:t xml:space="preserve"> colors. </w:t>
+      </w:r>
+    </w:p>
+    <w:p>
+      <w:pPr>
+        <w:spacing w:line="480" w:lineRule="auto"/>
+        <w:ind w:firstLine="720"/>
+      </w:pPr>
+      <w:r>
+        <w:t xml:space="preserve">When analyzing stock awards, we see a surprising </w:t>
+      </w:r>
+      <w:r>
+        <w:t>widening of box spread in 2021, with very few outliers relative to prior years.</w:t>
+      </w:r>
+      <w:r>
+        <w:t xml:space="preserve"> This is part of an overall trend of widening interquartile ranges between 2006 and 2021 and may be due to stock awards being a more common form of compensation now compared with years past. Such a short box with extreme positive skewness in 2006 indicates that a high proportion of CEOs had low stock options as part of their compensation package. In fact, for all years </w:t>
+      </w:r>
+      <w:r>
+        <w:t xml:space="preserve">the data is very positively skewed, which indicates that the mean is larger than the median and is heavily impacted by outlying very large values. This is a logical conclusion based on the observation that the top 20% of CEO earners are making much more than the lower 80%. The large stock awards going to these top earners drags up the mean and results in a high positive skewness. </w:t>
+      </w:r>
+    </w:p>
+    <w:p>
+      <w:pPr>
+        <w:spacing w:line="480" w:lineRule="auto"/>
+        <w:ind w:firstLine="720"/>
+      </w:pPr>
+      <w:r>
+        <w:t xml:space="preserve">Finally, it is worth noting that companies vary wildly in how they pay their top earners. For instance, Microsoft has a very exaggerated change the year that they elected to have Satya Nadella become the new CEO in 2014. In years prior, the CEO position had </w:t>
+      </w:r>
+      <w:proofErr w:type="gramStart"/>
+      <w:r>
+        <w:t>collecting</w:t>
+      </w:r>
+      <w:proofErr w:type="gramEnd"/>
+      <w:r>
+        <w:t xml:space="preserve"> hardly any compensation from the company. This is the way that Bill Gates, the prior CEO, had decided to run his business that he had founded. But when it was time to make a change, the chief executive position started to make thousands of times the amount as before. Microsoft is only one example, and it is conceivable that other CEOs that founded their companies likewise have decided to have very low compensation as well. </w:t>
+      </w:r>
+    </w:p>
+    <w:p>
+      <w:pPr>
+        <w:spacing w:line="480" w:lineRule="auto"/>
+      </w:pPr>
+      <w:r>
+        <w:rPr>
+          <w:b/>
+          <w:bCs/>
+        </w:rPr>
+        <w:t>Section 5</w:t>
+      </w:r>
+    </w:p>
+    <w:p>
+      <w:pPr>
+        <w:spacing w:line="480" w:lineRule="auto"/>
+      </w:pPr>
+      <w:r>
+        <w:lastRenderedPageBreak/>
+        <w:tab/>
+      </w:r>
+      <w:r>
+        <w:t>Our basic goal for model selection was to follow the textbook’s advice to select the “</w:t>
+      </w:r>
+      <w:r>
+        <w:t>to select the model that shows lowest generalization error rate</w:t>
+      </w:r>
+      <w:r>
+        <w:t>” (Tan et al., 2019). We considered other possibilities for optimal selection, such as minimizing the amounts of false positives or false negatives. Ultimately, we felt that a generalized accuracy measure would work well for this type of data, as there is not a need to be extra conservative like there would be for, say, diagnosing whether a patient’s health indicators classify them as having a disease or not having it. In this case, it would be better to have false positives (patient does not really have the disease but tests say they do) rather than false negatives (patient really has the disease but tests say they do not).</w:t>
+      </w:r>
+      <w:r>
+        <w:t xml:space="preserve"> </w:t>
+      </w:r>
+    </w:p>
+    <w:p>
+      <w:pPr>
+        <w:spacing w:line="480" w:lineRule="auto"/>
+      </w:pPr>
+      <w:r>
+        <w:tab/>
+        <w:t>To evaluate our models, we partitioned the data to “</w:t>
+      </w:r>
+      <w:r>
+        <w:t>assess the performance of a learned model on a labeled test set has not been used at any stage of model selection</w:t>
+      </w:r>
+      <w:r>
+        <w:t>” (Tan et al., 2019). We felt that the data set was sufficiently small to follow the books advice for smaller or less complex datasets, where “</w:t>
+      </w:r>
+      <w:r>
+        <w:t>one should retain sufficient records for accurate assessment, so that the training sets would contain only 50–67% of the original data</w:t>
+      </w:r>
+      <w:r>
+        <w:t>” (Tan et al., 2019)</w:t>
+      </w:r>
+      <w:r>
+        <w:t>.</w:t>
+      </w:r>
+      <w:r>
+        <w:t xml:space="preserve"> </w:t>
+      </w:r>
+      <w:r>
+        <w:t xml:space="preserve">Our main concern was balancing the proportion so that the training model could effectively learn the behavior but not be so large that the testing model’s error metric was unreliable because it was not able to compute over enough instances. </w:t>
+      </w:r>
+      <w:r>
+        <w:t>Ultimately, we decided on a 70% partition into the training set and 30% into the test set</w:t>
+      </w:r>
+      <w:r>
+        <w:t xml:space="preserve">.  </w:t>
+      </w:r>
+    </w:p>
+    <w:p>
+      <w:pPr>
+        <w:spacing w:line="480" w:lineRule="auto"/>
+      </w:pPr>
+      <w:r>
+        <w:tab/>
+      </w:r>
+      <w:r>
+        <w:t xml:space="preserve">We tried different models to see which would produce the best results for reducing our error rate, producing the best accuracy for true positives. </w:t>
+      </w:r>
+      <w:r>
+        <w:t xml:space="preserve">The best model for this purpose and which we felt was the best was the logistic regression model. </w:t>
+      </w:r>
+    </w:p>
+    <w:p>
+      <w:pPr>
+        <w:spacing w:line="480" w:lineRule="auto"/>
+      </w:pPr>
+      <w:r>
+        <w:rPr>
+          <w:b/>
+          <w:bCs/>
+        </w:rPr>
+        <w:t>Section 6</w:t>
+      </w:r>
+    </w:p>
+    <w:p>
+      <w:pPr>
+        <w:spacing w:line="480" w:lineRule="auto"/>
+      </w:pPr>
+      <w:r>
+        <w:lastRenderedPageBreak/>
+        <w:tab/>
+      </w:r>
+      <w:r>
+        <w:t xml:space="preserve">Classifying CEOs and CFOs is only scratching the surface of the type of information this data source is capable of. Our initial goal was to solve the more politically hard-hitting question of, “do executives actually get paid based on their companies do or do they reward themselves no matter what the company does?” We wanted to create a classification model that would predict if a CEOs or CFOs compensation trends would correctly classify if a company was a rapid grower, flatliner, or decliner. Even though the 2010s was a very prosperous time in the American economy, we found that about 70 of the companies in the S&amp;P 500 had declining revenues during the period. One of the beautiful elements of the economy though is that growth is limitless, while the maximum amount of decline possible is just 100%. Thus, due to the fantastic success of companies like Tesla and Amazon, the growth of the overall economy far outweighed the </w:t>
+      </w:r>
+      <w:r>
+        <w:t xml:space="preserve">companies bringing down the overall index. </w:t>
+      </w:r>
+    </w:p>
+    <w:p>
+      <w:pPr>
+        <w:spacing w:line="480" w:lineRule="auto"/>
+      </w:pPr>
+      <w:r>
+        <w:tab/>
+      </w:r>
+      <w:r>
+        <w:t xml:space="preserve">Beyond classification, the data set also has potential for linear regression projects, as well as unsupervised algorithms like clustering. For example, a linear regression project could investigate which factors are most important to overall compensation for executives. Variables such as company revenue, company net income, position title, age, location, and many more could provide indicators as to which factors affect executive pay statistics the most. Clustering algorithms could be used to find trends that are worth exploring for supervised algorithms that are not known from an initial view of the data. </w:t>
+      </w:r>
+    </w:p>
+    <w:p>
+      <w:pPr>
+        <w:spacing w:line="480" w:lineRule="auto"/>
+      </w:pPr>
+    </w:p>
+    <w:p>
+      <w:pPr>
+        <w:spacing w:line="480" w:lineRule="auto"/>
+      </w:pPr>
     </w:p>
     <w:p>
       <w:pPr>
@@ -862,6 +1213,7 @@
   <w:style w:type="character" w:default="1" w:styleId="DefaultParagraphFont">
     <w:name w:val="Default Paragraph Font"/>
     <w:uiPriority w:val="1"/>
+    <w:semiHidden/>
     <w:unhideWhenUsed/>
   </w:style>
   <w:style w:type="table" w:default="1" w:styleId="TableNormal">
@@ -910,6 +1262,17 @@
       <w:rFonts w:ascii="Consolas" w:hAnsi="Consolas" w:cs="Consolas"/>
       <w:sz w:val="20"/>
       <w:szCs w:val="20"/>
+    </w:rPr>
+  </w:style>
+  <w:style w:type="paragraph" w:styleId="NormalWeb">
+    <w:name w:val="Normal (Web)"/>
+    <w:basedOn w:val="Normal"/>
+    <w:uiPriority w:val="99"/>
+    <w:semiHidden/>
+    <w:unhideWhenUsed/>
+    <w:rsid w:val="00A16420"/>
+    <w:rPr>
+      <w:rFonts w:ascii="Times New Roman" w:hAnsi="Times New Roman" w:cs="Times New Roman"/>
     </w:rPr>
   </w:style>
 </w:styles>

</xml_diff>

<commit_message>
images and report combinations
</commit_message>
<xml_diff>
--- a/ADS502_Final_Report.docx
+++ b/ADS502_Final_Report.docx
@@ -2,6 +2,314 @@
 <file path=word/document.xml><?xml version="1.0" encoding="utf-8"?>
 <w:document xmlns:wpc="http://schemas.microsoft.com/office/word/2010/wordprocessingCanvas" xmlns:cx="http://schemas.microsoft.com/office/drawing/2014/chartex" xmlns:cx1="http://schemas.microsoft.com/office/drawing/2015/9/8/chartex" xmlns:cx2="http://schemas.microsoft.com/office/drawing/2015/10/21/chartex" xmlns:cx3="http://schemas.microsoft.com/office/drawing/2016/5/9/chartex" xmlns:cx4="http://schemas.microsoft.com/office/drawing/2016/5/10/chartex" xmlns:cx5="http://schemas.microsoft.com/office/drawing/2016/5/11/chartex" xmlns:cx6="http://schemas.microsoft.com/office/drawing/2016/5/12/chartex" xmlns:cx7="http://schemas.microsoft.com/office/drawing/2016/5/13/chartex" xmlns:cx8="http://schemas.microsoft.com/office/drawing/2016/5/14/chartex" xmlns:mc="http://schemas.openxmlformats.org/markup-compatibility/2006" xmlns:aink="http://schemas.microsoft.com/office/drawing/2016/ink" xmlns:am3d="http://schemas.microsoft.com/office/drawing/2017/model3d" xmlns:o="urn:schemas-microsoft-com:office:office" xmlns:oel="http://schemas.microsoft.com/office/2019/extlst" xmlns:r="http://schemas.openxmlformats.org/officeDocument/2006/relationships" xmlns:m="http://schemas.openxmlformats.org/officeDocument/2006/math" xmlns:v="urn:schemas-microsoft-com:vml" xmlns:wp14="http://schemas.microsoft.com/office/word/2010/wordprocessingDrawing" xmlns:wp="http://schemas.openxmlformats.org/drawingml/2006/wordprocessingDrawing" xmlns:w10="urn:schemas-microsoft-com:office:word" xmlns:w="http://schemas.openxmlformats.org/wordprocessingml/2006/main" xmlns:w14="http://schemas.microsoft.com/office/word/2010/wordml" xmlns:w15="http://schemas.microsoft.com/office/word/2012/wordml" xmlns:w16cex="http://schemas.microsoft.com/office/word/2018/wordml/cex" xmlns:w16cid="http://schemas.microsoft.com/office/word/2016/wordml/cid" xmlns:w16="http://schemas.microsoft.com/office/word/2018/wordml" xmlns:w16sdtdh="http://schemas.microsoft.com/office/word/2020/wordml/sdtdatahash" xmlns:w16se="http://schemas.microsoft.com/office/word/2015/wordml/symex" xmlns:wpg="http://schemas.microsoft.com/office/word/2010/wordprocessingGroup" xmlns:wpi="http://schemas.microsoft.com/office/word/2010/wordprocessingInk" xmlns:wne="http://schemas.microsoft.com/office/word/2006/wordml" xmlns:wps="http://schemas.microsoft.com/office/word/2010/wordprocessingShape" mc:Ignorable="w14 w15 w16se w16cid w16 w16cex w16sdtdh wp14">
   <w:body>
+    <w:p>
+      <w:pPr>
+        <w:spacing w:line="480" w:lineRule="auto"/>
+      </w:pPr>
+      <w:r>
+        <w:t>Title page</w:t>
+      </w:r>
+    </w:p>
+    <w:p>
+      <w:pPr>
+        <w:spacing w:line="480" w:lineRule="auto"/>
+      </w:pPr>
+    </w:p>
+    <w:p>
+      <w:pPr>
+        <w:spacing w:line="480" w:lineRule="auto"/>
+      </w:pPr>
+    </w:p>
+    <w:p>
+      <w:r>
+        <w:br w:type="page"/>
+      </w:r>
+    </w:p>
+    <w:p>
+      <w:pPr>
+        <w:spacing w:line="480" w:lineRule="auto"/>
+      </w:pPr>
+    </w:p>
+    <w:p>
+      <w:pPr>
+        <w:spacing w:line="480" w:lineRule="auto"/>
+        <w:ind w:firstLine="720"/>
+      </w:pPr>
+    </w:p>
+    <w:p>
+      <w:pPr>
+        <w:spacing w:line="480" w:lineRule="auto"/>
+        <w:rPr>
+          <w:b/>
+          <w:bCs/>
+        </w:rPr>
+      </w:pPr>
+      <w:r>
+        <w:rPr>
+          <w:b/>
+          <w:bCs/>
+        </w:rPr>
+        <w:t>Section 1:</w:t>
+      </w:r>
+    </w:p>
+    <w:p>
+      <w:pPr>
+        <w:spacing w:line="480" w:lineRule="auto"/>
+        <w:ind w:firstLine="720"/>
+      </w:pPr>
+      <w:r>
+        <w:t xml:space="preserve">Top executives at </w:t>
+      </w:r>
+      <w:proofErr w:type="gramStart"/>
+      <w:r>
+        <w:t>publicly-traded</w:t>
+      </w:r>
+      <w:proofErr w:type="gramEnd"/>
+      <w:r>
+        <w:t xml:space="preserve"> companies are among the most highly compensated workers in American society, with total compensation packages often reaching 7 figures or more on an annual basis. The subject of executive pay is also contentious in popular media, where it is often addressed in the context of pay or wealth inequality. </w:t>
+      </w:r>
+    </w:p>
+    <w:p>
+      <w:pPr>
+        <w:spacing w:line="480" w:lineRule="auto"/>
+        <w:ind w:firstLine="720"/>
+      </w:pPr>
+      <w:r>
+        <w:t xml:space="preserve">Calls for greater transparency of executive pay have led to disclosure requirements, including both the amounts and performance conditions tied to the pay packages for top executive officers. </w:t>
+      </w:r>
+      <w:proofErr w:type="gramStart"/>
+      <w:r>
+        <w:t>Publicly-traded</w:t>
+      </w:r>
+      <w:proofErr w:type="gramEnd"/>
+      <w:r>
+        <w:t xml:space="preserve"> companies must disclose, on an annual basis, the amounts paid to their top executives and the justifications for doing so. Indeed, as recently as August 2022 the SEC has adopted new rules requiring disclosure of the connection between company performance and executive pay </w:t>
+      </w:r>
+      <w:hyperlink r:id="rId5" w:history="1">
+        <w:r>
+          <w:rPr>
+            <w:rStyle w:val="Hyperlink"/>
+          </w:rPr>
+          <w:t>https://www.sec.gov/news/press-release/2022-149</w:t>
+        </w:r>
+      </w:hyperlink>
+      <w:r>
+        <w:t xml:space="preserve"> </w:t>
+      </w:r>
+    </w:p>
+    <w:p>
+      <w:pPr>
+        <w:spacing w:line="480" w:lineRule="auto"/>
+        <w:ind w:firstLine="720"/>
+      </w:pPr>
+      <w:r>
+        <w:t xml:space="preserve">Looking through multiple such </w:t>
+      </w:r>
+      <w:r>
+        <w:rPr>
+          <w:i/>
+          <w:iCs/>
+        </w:rPr>
+        <w:t>proxy statements</w:t>
+      </w:r>
+      <w:r>
+        <w:t xml:space="preserve">, the documents in which this </w:t>
+      </w:r>
+      <w:proofErr w:type="gramStart"/>
+      <w:r>
+        <w:t>legally-required</w:t>
+      </w:r>
+      <w:proofErr w:type="gramEnd"/>
+      <w:r>
+        <w:t xml:space="preserve"> information is disclosed, one of the most common justifications for large executive pay packages is that higher pay should be tied to higher performance. However, performance can be defined differently for semiconductor stalwarts like Intel and AMD versus beverage companies like Keurig Dr Pepper and Coca Cola. </w:t>
+      </w:r>
+      <w:proofErr w:type="gramStart"/>
+      <w:r>
+        <w:t>But generally speaking, the</w:t>
+      </w:r>
+      <w:proofErr w:type="gramEnd"/>
+      <w:r>
+        <w:t xml:space="preserve"> most commonly agreed-upon metrics for overall company performance tend to focus on revenue and income growth.</w:t>
+      </w:r>
+    </w:p>
+    <w:p>
+      <w:pPr>
+        <w:spacing w:line="480" w:lineRule="auto"/>
+        <w:ind w:firstLine="360"/>
+      </w:pPr>
+      <w:r>
+        <w:t>A review of the academic and business literature in this space reveals common research themes: (A) The growth of executive pay over time, (</w:t>
+      </w:r>
+      <w:hyperlink r:id="rId6" w:history="1">
+        <w:r>
+          <w:rPr>
+            <w:rStyle w:val="Hyperlink"/>
+          </w:rPr>
+          <w:t>https://academic.oup.com/oxrep/article-</w:t>
+        </w:r>
+        <w:r>
+          <w:rPr>
+            <w:rStyle w:val="Hyperlink"/>
+          </w:rPr>
+          <w:lastRenderedPageBreak/>
+          <w:t>abstract/21/2/283/450219</w:t>
+        </w:r>
+      </w:hyperlink>
+      <w:r>
+        <w:t xml:space="preserve"> ), (B) The effect of increased transparency (</w:t>
+      </w:r>
+      <w:hyperlink r:id="rId7" w:history="1">
+        <w:r>
+          <w:rPr>
+            <w:rStyle w:val="Hyperlink"/>
+          </w:rPr>
+          <w:t>http://irep.ntu.ac.uk/id/eprint/35402/1/12805_Bruce.pdf</w:t>
+        </w:r>
+      </w:hyperlink>
+      <w:r>
+        <w:t xml:space="preserve"> ), and (C) Consultancy services advising companies on how to tie executive pay to company performance (</w:t>
+      </w:r>
+      <w:hyperlink r:id="rId8" w:history="1">
+        <w:r>
+          <w:rPr>
+            <w:rStyle w:val="Hyperlink"/>
+          </w:rPr>
+          <w:t>https://hbr.org/2021/01/compensation-packages-that-actually-drive-performance</w:t>
+        </w:r>
+      </w:hyperlink>
+      <w:r>
+        <w:t xml:space="preserve"> )</w:t>
+      </w:r>
+    </w:p>
+    <w:p>
+      <w:pPr>
+        <w:spacing w:line="480" w:lineRule="auto"/>
+        <w:ind w:firstLine="360"/>
+      </w:pPr>
+      <w:r>
+        <w:t>W</w:t>
+      </w:r>
+      <w:r>
+        <w:t xml:space="preserve">e would like to investigate the relationship, if any, between executive pay and company performance using a data-driven approach. However, it’s not clear at the outset that the techniques of machine learning and statistical mining are the appropriate tools for such an investigation. Therefore, the subject of our report is to investigate the feasibility of using mathematical tools to answer such questions. </w:t>
+      </w:r>
+      <w:proofErr w:type="gramStart"/>
+      <w:r>
+        <w:t>In particular, we</w:t>
+      </w:r>
+      <w:proofErr w:type="gramEnd"/>
+      <w:r>
+        <w:t xml:space="preserve"> ask a simple question, </w:t>
+      </w:r>
+      <w:r>
+        <w:rPr>
+          <w:b/>
+          <w:bCs/>
+        </w:rPr>
+        <w:t>can machines tell the difference between CEOs and CFOs on the basis of their pay packages?</w:t>
+      </w:r>
+      <w:r>
+        <w:t xml:space="preserve"> </w:t>
+      </w:r>
+    </w:p>
+    <w:p>
+      <w:pPr>
+        <w:spacing w:line="480" w:lineRule="auto"/>
+        <w:ind w:firstLine="360"/>
+      </w:pPr>
+      <w:r>
+        <w:t>If we have a list of pay packages given to CEOs and CFOs only for the S&amp;P 500, the classification algorithm is relatively simple for a human observer:</w:t>
+      </w:r>
+    </w:p>
+    <w:p>
+      <w:pPr>
+        <w:pStyle w:val="ListParagraph"/>
+        <w:numPr>
+          <w:ilvl w:val="0"/>
+          <w:numId w:val="2"/>
+        </w:numPr>
+        <w:spacing w:after="0" w:line="480" w:lineRule="auto"/>
+        <w:rPr>
+          <w:sz w:val="24"/>
+          <w:szCs w:val="24"/>
+        </w:rPr>
+      </w:pPr>
+      <w:r>
+        <w:rPr>
+          <w:sz w:val="24"/>
+          <w:szCs w:val="24"/>
+        </w:rPr>
+        <w:t>Look at the two people listed for every company</w:t>
+      </w:r>
+    </w:p>
+    <w:p>
+      <w:pPr>
+        <w:pStyle w:val="ListParagraph"/>
+        <w:numPr>
+          <w:ilvl w:val="0"/>
+          <w:numId w:val="2"/>
+        </w:numPr>
+        <w:spacing w:after="0" w:line="480" w:lineRule="auto"/>
+        <w:rPr>
+          <w:sz w:val="24"/>
+          <w:szCs w:val="24"/>
+        </w:rPr>
+      </w:pPr>
+      <w:r>
+        <w:rPr>
+          <w:sz w:val="24"/>
+          <w:szCs w:val="24"/>
+        </w:rPr>
+        <w:t>See which person is paid more</w:t>
+      </w:r>
+    </w:p>
+    <w:p>
+      <w:pPr>
+        <w:pStyle w:val="ListParagraph"/>
+        <w:numPr>
+          <w:ilvl w:val="0"/>
+          <w:numId w:val="2"/>
+        </w:numPr>
+        <w:spacing w:after="0" w:line="480" w:lineRule="auto"/>
+        <w:rPr>
+          <w:sz w:val="24"/>
+          <w:szCs w:val="24"/>
+        </w:rPr>
+      </w:pPr>
+      <w:r>
+        <w:rPr>
+          <w:sz w:val="24"/>
+          <w:szCs w:val="24"/>
+        </w:rPr>
+        <w:t>The person with higher pay is almost always the CEO</w:t>
+      </w:r>
+    </w:p>
+    <w:p>
+      <w:pPr>
+        <w:spacing w:line="480" w:lineRule="auto"/>
+        <w:rPr>
+          <w:b/>
+          <w:bCs/>
+        </w:rPr>
+      </w:pPr>
+    </w:p>
+    <w:p>
+      <w:pPr>
+        <w:spacing w:line="480" w:lineRule="auto"/>
+        <w:rPr>
+          <w:b/>
+          <w:bCs/>
+        </w:rPr>
+      </w:pPr>
+    </w:p>
+    <w:p>
+      <w:pPr>
+        <w:spacing w:line="480" w:lineRule="auto"/>
+        <w:rPr>
+          <w:b/>
+          <w:bCs/>
+        </w:rPr>
+      </w:pPr>
+    </w:p>
     <w:p>
       <w:pPr>
         <w:spacing w:line="480" w:lineRule="auto"/>
@@ -30,7 +338,11 @@
         <w:t>create a classification model that would predict a CEO (Chief Executive Officer) versus a CFO (Chief Financial Officer)</w:t>
       </w:r>
       <w:r>
-        <w:t xml:space="preserve">. One of our biggest challenges involved how to come to our question. This is not a dataset that we found on Kaggle or a site that specifically curated it for the purposes of using and discovering classification techniques. Rather, it is a completely unedited </w:t>
+        <w:t xml:space="preserve">. One of our biggest </w:t>
+      </w:r>
+      <w:r>
+        <w:lastRenderedPageBreak/>
+        <w:t xml:space="preserve">challenges involved how to come to our question. This is not a dataset that we found on Kaggle or a site that specifically curated it for the purposes of using and discovering classification techniques. Rather, it is a completely unedited </w:t>
       </w:r>
       <w:r>
         <w:t xml:space="preserve">data </w:t>
@@ -94,46 +406,136 @@
         <w:t xml:space="preserve">both </w:t>
       </w:r>
       <w:r>
-        <w:t xml:space="preserve">so that we could calculate a sum of the </w:t>
+        <w:t>so that we could calculate a sum of the earnings based on the ticker grouping over the last 10 years</w:t>
+      </w:r>
+      <w:r>
+        <w:t xml:space="preserve"> separately for CEOs and CFOs, </w:t>
+      </w:r>
+      <w:proofErr w:type="gramStart"/>
+      <w:r>
+        <w:t>and also</w:t>
+      </w:r>
+      <w:proofErr w:type="gramEnd"/>
+      <w:r>
+        <w:t xml:space="preserve"> </w:t>
+      </w:r>
+      <w:r>
+        <w:t xml:space="preserve">to </w:t>
+      </w:r>
+      <w:r>
+        <w:t xml:space="preserve">remove the other executives included who were not either a CEO or CFO. </w:t>
+      </w:r>
+      <w:r>
+        <w:t xml:space="preserve">Once this was done, we concatenated them together, essentially pasting one on top of the other. Once this data frame was ready, we partitioned it to be 40% testing and 60% training. This was from the </w:t>
       </w:r>
       <w:r>
         <w:lastRenderedPageBreak/>
-        <w:t>earnings based on the ticker grouping over the last 10 years</w:t>
-      </w:r>
-      <w:r>
-        <w:t xml:space="preserve"> separately for CEOs and CFOs, </w:t>
+        <w:t>guidance of the textbook, where it states, “for smaller or less complex data sets, one should retain sufficient records for accurate assessment, so that the training sets would contain only 50–67% of the original data" (Tan et al, 2019).</w:t>
+      </w:r>
+      <w:r>
+        <w:t xml:space="preserve"> We felt that this was a small enough dataset to keep 40% of the records in the test set. </w:t>
+      </w:r>
+    </w:p>
+    <w:p>
+      <w:pPr>
+        <w:spacing w:line="480" w:lineRule="auto"/>
+        <w:ind w:firstLine="720"/>
+      </w:pPr>
+      <w:r>
+        <w:t xml:space="preserve">At this point, we were almost ready to run the classification models and select the best one. </w:t>
+      </w:r>
+      <w:r>
+        <w:t xml:space="preserve">Before this, however, we first scaled the data because of </w:t>
+      </w:r>
+      <w:r>
+        <w:t>the large numbers involved</w:t>
+      </w:r>
+      <w:r>
+        <w:t xml:space="preserve"> when summing over ten years. </w:t>
+      </w:r>
+      <w:r>
+        <w:t xml:space="preserve">Then we ran our first classification model as a CART model. We ran the complete cell with the setup, then we decided to create a function so that the other models could use the function to create a confusion matrix based on the model’s train/test datasets. This made running the other models more space-efficient, as only one line of code was required for each one. </w:t>
+      </w:r>
+      <w:r>
+        <w:t xml:space="preserve">We proceeded to run CART, C5.0, random forest, logistic regression, naïve bayes, K Neighbors, and support vector machine models. </w:t>
+      </w:r>
+    </w:p>
+    <w:p>
+      <w:pPr>
+        <w:spacing w:line="480" w:lineRule="auto"/>
+        <w:ind w:firstLine="720"/>
+      </w:pPr>
+      <w:r>
+        <w:t xml:space="preserve">The ultimate source of all executive compensation information is the United States Securities and Exchange Commission (SEC). Every </w:t>
       </w:r>
       <w:proofErr w:type="gramStart"/>
       <w:r>
-        <w:t>and also</w:t>
+        <w:t>publicly-traded</w:t>
       </w:r>
       <w:proofErr w:type="gramEnd"/>
       <w:r>
-        <w:t xml:space="preserve"> </w:t>
-      </w:r>
-      <w:r>
-        <w:t xml:space="preserve">to </w:t>
-      </w:r>
-      <w:r>
-        <w:t xml:space="preserve">remove the other executives included who were not either a CEO or CFO. </w:t>
-      </w:r>
-      <w:r>
-        <w:t>Once this was done, we concatenated them together, essentially pasting one on top of the other. Once this data frame was ready, we partitioned it to be 40% testing and 60% training. This was from the guidance of the textbook, where it states,</w:t>
-      </w:r>
-      <w:r>
-        <w:t xml:space="preserve"> </w:t>
-      </w:r>
-      <w:r>
-        <w:t>“</w:t>
-      </w:r>
-      <w:r>
-        <w:t>for smaller or less complex data sets, one should retain sufficient records for accurate assessment, so that the training sets would contain only 50–67% of the original data"</w:t>
-      </w:r>
-      <w:r>
-        <w:t xml:space="preserve"> (Tan et al, 2019).</w:t>
-      </w:r>
-      <w:r>
-        <w:t xml:space="preserve"> We felt that this was a small enough dataset to keep 40% of the records in the test set. </w:t>
+        <w:t xml:space="preserve"> company must file an annual proxy statement with the SEC for shareholders to review, among other things, the total compensation packages paid to the CEO, CFO, and next three most highly-paid officers, a group is often referred to as the “Top 5 executives.” Of particular importance is the “Summary Compensation Table” which is also required by the SEC, and for all Top 5 officers the company must disclose three years of:</w:t>
+      </w:r>
+    </w:p>
+    <w:p>
+      <w:pPr>
+        <w:spacing w:line="480" w:lineRule="auto"/>
+      </w:pPr>
+      <w:r>
+        <w:t>•</w:t>
+      </w:r>
+      <w:r>
+        <w:tab/>
+        <w:t>Salary</w:t>
+      </w:r>
+    </w:p>
+    <w:p>
+      <w:pPr>
+        <w:spacing w:line="480" w:lineRule="auto"/>
+      </w:pPr>
+      <w:r>
+        <w:t>•</w:t>
+      </w:r>
+      <w:r>
+        <w:tab/>
+        <w:t>Performance bonus (“Non-Equity Incentive Compensation”)</w:t>
+      </w:r>
+    </w:p>
+    <w:p>
+      <w:pPr>
+        <w:spacing w:line="480" w:lineRule="auto"/>
+      </w:pPr>
+      <w:r>
+        <w:t>•</w:t>
+      </w:r>
+      <w:r>
+        <w:tab/>
+        <w:t>Stock and Option awards</w:t>
+      </w:r>
+    </w:p>
+    <w:p>
+      <w:pPr>
+        <w:spacing w:line="480" w:lineRule="auto"/>
+      </w:pPr>
+      <w:r>
+        <w:lastRenderedPageBreak/>
+        <w:t>•</w:t>
+      </w:r>
+      <w:r>
+        <w:tab/>
+        <w:t>Off-cycle or one-time bonuses</w:t>
+      </w:r>
+    </w:p>
+    <w:p>
+      <w:pPr>
+        <w:spacing w:line="480" w:lineRule="auto"/>
+      </w:pPr>
+      <w:r>
+        <w:t>•</w:t>
+      </w:r>
+      <w:r>
+        <w:tab/>
+        <w:t>Other services like personal security, air travel, etc.</w:t>
       </w:r>
     </w:p>
     <w:p>
@@ -142,23 +544,879 @@
         <w:ind w:firstLine="720"/>
       </w:pPr>
       <w:r>
-        <w:t xml:space="preserve">At this point, we were almost ready to run the classification models and select the best one. </w:t>
-      </w:r>
-      <w:r>
-        <w:t xml:space="preserve">Before this, however, we first scaled the data because of </w:t>
-      </w:r>
-      <w:r>
-        <w:t>the large numbers involved</w:t>
-      </w:r>
-      <w:r>
-        <w:t xml:space="preserve"> when summing over ten years. </w:t>
-      </w:r>
-      <w:r>
-        <w:t xml:space="preserve">Then we ran our first classification model as a CART model. We ran the complete cell with the setup, then we decided to create a function so that the other models could use the function to create a confusion matrix based on the model’s train/test datasets. This made running the other models more space-efficient, as only one line of code was required for each one. </w:t>
-      </w:r>
-      <w:r>
-        <w:t xml:space="preserve">We proceeded to run CART, C5.0, random forest, logistic regression, naïve bayes, K Neighbors, and support vector machine models. </w:t>
-      </w:r>
+        <w:t>However, this data is inconvenient to source directly from .</w:t>
+      </w:r>
+      <w:proofErr w:type="spellStart"/>
+      <w:r>
+        <w:t>htm</w:t>
+      </w:r>
+      <w:proofErr w:type="spellEnd"/>
+      <w:r>
+        <w:t xml:space="preserve"> files on the SEC because of the manual labor involved. We instead pulled data </w:t>
+      </w:r>
+      <w:proofErr w:type="spellStart"/>
+      <w:r>
+        <w:t>data</w:t>
+      </w:r>
+      <w:proofErr w:type="spellEnd"/>
+      <w:r>
+        <w:t xml:space="preserve"> from sec-api.io, a third-party source, using API calls under a paid academic license. This raw dataset includes more than 170,000 observations of Summary Compensation Table data rows for companies in the Russell 3000, dating from 2006 to 2022. We also featured engineered several Boolean title columns (CEO, CFO, Interim) to flag specific roles. We further narrowed our universe to include only the 485 members of the S&amp;P 500 for which we have approximately 28,000 reliable data observations.</w:t>
+      </w:r>
+    </w:p>
+    <w:p>
+      <w:pPr>
+        <w:spacing w:line="480" w:lineRule="auto"/>
+        <w:ind w:firstLine="720"/>
+      </w:pPr>
+      <w:r>
+        <w:t>We sourced company financial information from stockrow.com using their free Excel-based worksheets of Income Statement information, specifically targeting Revenue and Net Income.</w:t>
+      </w:r>
+    </w:p>
+    <w:tbl>
+      <w:tblPr>
+        <w:tblStyle w:val="TableGrid"/>
+        <w:tblW w:w="0" w:type="auto"/>
+        <w:tblLook w:val="04A0" w:firstRow="1" w:lastRow="0" w:firstColumn="1" w:lastColumn="0" w:noHBand="0" w:noVBand="1"/>
+      </w:tblPr>
+      <w:tblGrid>
+        <w:gridCol w:w="3520"/>
+        <w:gridCol w:w="1784"/>
+        <w:gridCol w:w="1517"/>
+        <w:gridCol w:w="1211"/>
+      </w:tblGrid>
+      <w:tr>
+        <w:tc>
+          <w:tcPr>
+            <w:tcW w:w="3245" w:type="dxa"/>
+          </w:tcPr>
+          <w:p>
+            <w:pPr>
+              <w:rPr>
+                <w:sz w:val="24"/>
+                <w:szCs w:val="24"/>
+              </w:rPr>
+            </w:pPr>
+            <w:r>
+              <w:rPr>
+                <w:sz w:val="24"/>
+                <w:szCs w:val="24"/>
+              </w:rPr>
+              <w:t>Feature</w:t>
+            </w:r>
+          </w:p>
+        </w:tc>
+        <w:tc>
+          <w:tcPr>
+            <w:tcW w:w="1784" w:type="dxa"/>
+          </w:tcPr>
+          <w:p>
+            <w:pPr>
+              <w:rPr>
+                <w:sz w:val="24"/>
+                <w:szCs w:val="24"/>
+              </w:rPr>
+            </w:pPr>
+            <w:r>
+              <w:rPr>
+                <w:sz w:val="24"/>
+                <w:szCs w:val="24"/>
+              </w:rPr>
+              <w:t>Observations</w:t>
+            </w:r>
+          </w:p>
+        </w:tc>
+        <w:tc>
+          <w:tcPr>
+            <w:tcW w:w="1517" w:type="dxa"/>
+          </w:tcPr>
+          <w:p>
+            <w:pPr>
+              <w:rPr>
+                <w:sz w:val="24"/>
+                <w:szCs w:val="24"/>
+              </w:rPr>
+            </w:pPr>
+            <w:r>
+              <w:rPr>
+                <w:sz w:val="24"/>
+                <w:szCs w:val="24"/>
+              </w:rPr>
+              <w:t>Median</w:t>
+            </w:r>
+          </w:p>
+        </w:tc>
+        <w:tc>
+          <w:tcPr>
+            <w:tcW w:w="1211" w:type="dxa"/>
+          </w:tcPr>
+          <w:p>
+            <w:pPr>
+              <w:rPr>
+                <w:sz w:val="24"/>
+                <w:szCs w:val="24"/>
+              </w:rPr>
+            </w:pPr>
+            <w:r>
+              <w:rPr>
+                <w:sz w:val="24"/>
+                <w:szCs w:val="24"/>
+              </w:rPr>
+              <w:t>Mean</w:t>
+            </w:r>
+          </w:p>
+        </w:tc>
+      </w:tr>
+      <w:tr>
+        <w:tc>
+          <w:tcPr>
+            <w:tcW w:w="3245" w:type="dxa"/>
+          </w:tcPr>
+          <w:p>
+            <w:pPr>
+              <w:rPr>
+                <w:sz w:val="24"/>
+                <w:szCs w:val="24"/>
+              </w:rPr>
+            </w:pPr>
+            <w:r>
+              <w:rPr>
+                <w:sz w:val="24"/>
+                <w:szCs w:val="24"/>
+              </w:rPr>
+              <w:t>salary</w:t>
+            </w:r>
+          </w:p>
+        </w:tc>
+        <w:tc>
+          <w:tcPr>
+            <w:tcW w:w="1784" w:type="dxa"/>
+          </w:tcPr>
+          <w:p>
+            <w:pPr>
+              <w:rPr>
+                <w:sz w:val="24"/>
+                <w:szCs w:val="24"/>
+              </w:rPr>
+            </w:pPr>
+            <w:r>
+              <w:rPr>
+                <w:sz w:val="24"/>
+                <w:szCs w:val="24"/>
+              </w:rPr>
+              <w:t>28440</w:t>
+            </w:r>
+          </w:p>
+        </w:tc>
+        <w:tc>
+          <w:tcPr>
+            <w:tcW w:w="1517" w:type="dxa"/>
+          </w:tcPr>
+          <w:p>
+            <w:pPr>
+              <w:rPr>
+                <w:sz w:val="24"/>
+                <w:szCs w:val="24"/>
+              </w:rPr>
+            </w:pPr>
+            <w:r>
+              <w:rPr>
+                <w:sz w:val="24"/>
+                <w:szCs w:val="24"/>
+              </w:rPr>
+              <w:t>$618K</w:t>
+            </w:r>
+          </w:p>
+        </w:tc>
+        <w:tc>
+          <w:tcPr>
+            <w:tcW w:w="1211" w:type="dxa"/>
+          </w:tcPr>
+          <w:p>
+            <w:pPr>
+              <w:rPr>
+                <w:sz w:val="24"/>
+                <w:szCs w:val="24"/>
+              </w:rPr>
+            </w:pPr>
+            <w:r>
+              <w:rPr>
+                <w:sz w:val="24"/>
+                <w:szCs w:val="24"/>
+              </w:rPr>
+              <w:t>708</w:t>
+            </w:r>
+          </w:p>
+        </w:tc>
+      </w:tr>
+      <w:tr>
+        <w:tc>
+          <w:tcPr>
+            <w:tcW w:w="3245" w:type="dxa"/>
+          </w:tcPr>
+          <w:p>
+            <w:pPr>
+              <w:rPr>
+                <w:sz w:val="24"/>
+                <w:szCs w:val="24"/>
+              </w:rPr>
+            </w:pPr>
+            <w:r>
+              <w:rPr>
+                <w:sz w:val="24"/>
+                <w:szCs w:val="24"/>
+              </w:rPr>
+              <w:t>bonus</w:t>
+            </w:r>
+          </w:p>
+        </w:tc>
+        <w:tc>
+          <w:tcPr>
+            <w:tcW w:w="1784" w:type="dxa"/>
+          </w:tcPr>
+          <w:p>
+            <w:pPr>
+              <w:rPr>
+                <w:sz w:val="24"/>
+                <w:szCs w:val="24"/>
+              </w:rPr>
+            </w:pPr>
+            <w:r>
+              <w:rPr>
+                <w:sz w:val="24"/>
+                <w:szCs w:val="24"/>
+              </w:rPr>
+              <w:t>28440</w:t>
+            </w:r>
+          </w:p>
+        </w:tc>
+        <w:tc>
+          <w:tcPr>
+            <w:tcW w:w="1517" w:type="dxa"/>
+          </w:tcPr>
+          <w:p>
+            <w:pPr>
+              <w:rPr>
+                <w:sz w:val="24"/>
+                <w:szCs w:val="24"/>
+              </w:rPr>
+            </w:pPr>
+            <w:r>
+              <w:rPr>
+                <w:sz w:val="24"/>
+                <w:szCs w:val="24"/>
+              </w:rPr>
+              <w:t>$0</w:t>
+            </w:r>
+          </w:p>
+        </w:tc>
+        <w:tc>
+          <w:tcPr>
+            <w:tcW w:w="1211" w:type="dxa"/>
+          </w:tcPr>
+          <w:p>
+            <w:pPr>
+              <w:rPr>
+                <w:sz w:val="24"/>
+                <w:szCs w:val="24"/>
+              </w:rPr>
+            </w:pPr>
+            <w:r>
+              <w:rPr>
+                <w:sz w:val="24"/>
+                <w:szCs w:val="24"/>
+              </w:rPr>
+              <w:t>247</w:t>
+            </w:r>
+          </w:p>
+        </w:tc>
+      </w:tr>
+      <w:tr>
+        <w:tc>
+          <w:tcPr>
+            <w:tcW w:w="3245" w:type="dxa"/>
+          </w:tcPr>
+          <w:p>
+            <w:pPr>
+              <w:rPr>
+                <w:sz w:val="24"/>
+                <w:szCs w:val="24"/>
+              </w:rPr>
+            </w:pPr>
+            <w:proofErr w:type="spellStart"/>
+            <w:r>
+              <w:rPr>
+                <w:sz w:val="24"/>
+                <w:szCs w:val="24"/>
+              </w:rPr>
+              <w:t>stockAwards</w:t>
+            </w:r>
+            <w:proofErr w:type="spellEnd"/>
+          </w:p>
+        </w:tc>
+        <w:tc>
+          <w:tcPr>
+            <w:tcW w:w="1784" w:type="dxa"/>
+          </w:tcPr>
+          <w:p>
+            <w:pPr>
+              <w:rPr>
+                <w:sz w:val="24"/>
+                <w:szCs w:val="24"/>
+              </w:rPr>
+            </w:pPr>
+            <w:r>
+              <w:rPr>
+                <w:sz w:val="24"/>
+                <w:szCs w:val="24"/>
+              </w:rPr>
+              <w:t>28440</w:t>
+            </w:r>
+          </w:p>
+        </w:tc>
+        <w:tc>
+          <w:tcPr>
+            <w:tcW w:w="1517" w:type="dxa"/>
+          </w:tcPr>
+          <w:p>
+            <w:pPr>
+              <w:rPr>
+                <w:sz w:val="24"/>
+                <w:szCs w:val="24"/>
+              </w:rPr>
+            </w:pPr>
+            <w:r>
+              <w:rPr>
+                <w:sz w:val="24"/>
+                <w:szCs w:val="24"/>
+              </w:rPr>
+              <w:t>$1,425K</w:t>
+            </w:r>
+          </w:p>
+        </w:tc>
+        <w:tc>
+          <w:tcPr>
+            <w:tcW w:w="1211" w:type="dxa"/>
+          </w:tcPr>
+          <w:p>
+            <w:pPr>
+              <w:rPr>
+                <w:sz w:val="24"/>
+                <w:szCs w:val="24"/>
+              </w:rPr>
+            </w:pPr>
+            <w:r>
+              <w:rPr>
+                <w:sz w:val="24"/>
+                <w:szCs w:val="24"/>
+              </w:rPr>
+              <w:t>2788</w:t>
+            </w:r>
+          </w:p>
+        </w:tc>
+      </w:tr>
+      <w:tr>
+        <w:tc>
+          <w:tcPr>
+            <w:tcW w:w="3245" w:type="dxa"/>
+          </w:tcPr>
+          <w:p>
+            <w:pPr>
+              <w:rPr>
+                <w:sz w:val="24"/>
+                <w:szCs w:val="24"/>
+              </w:rPr>
+            </w:pPr>
+            <w:proofErr w:type="spellStart"/>
+            <w:r>
+              <w:rPr>
+                <w:sz w:val="24"/>
+                <w:szCs w:val="24"/>
+              </w:rPr>
+              <w:t>optionAwards</w:t>
+            </w:r>
+            <w:proofErr w:type="spellEnd"/>
+          </w:p>
+        </w:tc>
+        <w:tc>
+          <w:tcPr>
+            <w:tcW w:w="1784" w:type="dxa"/>
+          </w:tcPr>
+          <w:p>
+            <w:pPr>
+              <w:rPr>
+                <w:sz w:val="24"/>
+                <w:szCs w:val="24"/>
+              </w:rPr>
+            </w:pPr>
+            <w:r>
+              <w:rPr>
+                <w:sz w:val="24"/>
+                <w:szCs w:val="24"/>
+              </w:rPr>
+              <w:t>28440</w:t>
+            </w:r>
+          </w:p>
+        </w:tc>
+        <w:tc>
+          <w:tcPr>
+            <w:tcW w:w="1517" w:type="dxa"/>
+          </w:tcPr>
+          <w:p>
+            <w:pPr>
+              <w:rPr>
+                <w:sz w:val="24"/>
+                <w:szCs w:val="24"/>
+              </w:rPr>
+            </w:pPr>
+            <w:r>
+              <w:rPr>
+                <w:sz w:val="24"/>
+                <w:szCs w:val="24"/>
+              </w:rPr>
+              <w:t>$93K</w:t>
+            </w:r>
+          </w:p>
+        </w:tc>
+        <w:tc>
+          <w:tcPr>
+            <w:tcW w:w="1211" w:type="dxa"/>
+          </w:tcPr>
+          <w:p>
+            <w:pPr>
+              <w:rPr>
+                <w:sz w:val="24"/>
+                <w:szCs w:val="24"/>
+              </w:rPr>
+            </w:pPr>
+            <w:r>
+              <w:rPr>
+                <w:sz w:val="24"/>
+                <w:szCs w:val="24"/>
+              </w:rPr>
+              <w:t>5133</w:t>
+            </w:r>
+          </w:p>
+        </w:tc>
+      </w:tr>
+      <w:tr>
+        <w:tc>
+          <w:tcPr>
+            <w:tcW w:w="3245" w:type="dxa"/>
+          </w:tcPr>
+          <w:p>
+            <w:pPr>
+              <w:rPr>
+                <w:sz w:val="24"/>
+                <w:szCs w:val="24"/>
+              </w:rPr>
+            </w:pPr>
+            <w:proofErr w:type="spellStart"/>
+            <w:r>
+              <w:rPr>
+                <w:sz w:val="24"/>
+                <w:szCs w:val="24"/>
+              </w:rPr>
+              <w:t>nonEquityIncentiveCompensation</w:t>
+            </w:r>
+            <w:proofErr w:type="spellEnd"/>
+          </w:p>
+        </w:tc>
+        <w:tc>
+          <w:tcPr>
+            <w:tcW w:w="1784" w:type="dxa"/>
+          </w:tcPr>
+          <w:p>
+            <w:pPr>
+              <w:rPr>
+                <w:sz w:val="24"/>
+                <w:szCs w:val="24"/>
+              </w:rPr>
+            </w:pPr>
+            <w:r>
+              <w:rPr>
+                <w:sz w:val="24"/>
+                <w:szCs w:val="24"/>
+              </w:rPr>
+              <w:t>28440</w:t>
+            </w:r>
+          </w:p>
+        </w:tc>
+        <w:tc>
+          <w:tcPr>
+            <w:tcW w:w="1517" w:type="dxa"/>
+          </w:tcPr>
+          <w:p>
+            <w:pPr>
+              <w:rPr>
+                <w:sz w:val="24"/>
+                <w:szCs w:val="24"/>
+              </w:rPr>
+            </w:pPr>
+            <w:r>
+              <w:rPr>
+                <w:sz w:val="24"/>
+                <w:szCs w:val="24"/>
+              </w:rPr>
+              <w:t>$612K</w:t>
+            </w:r>
+          </w:p>
+        </w:tc>
+        <w:tc>
+          <w:tcPr>
+            <w:tcW w:w="1211" w:type="dxa"/>
+          </w:tcPr>
+          <w:p>
+            <w:pPr>
+              <w:rPr>
+                <w:sz w:val="24"/>
+                <w:szCs w:val="24"/>
+              </w:rPr>
+            </w:pPr>
+            <w:r>
+              <w:rPr>
+                <w:sz w:val="24"/>
+                <w:szCs w:val="24"/>
+              </w:rPr>
+              <w:t>1054</w:t>
+            </w:r>
+          </w:p>
+        </w:tc>
+      </w:tr>
+      <w:tr>
+        <w:tc>
+          <w:tcPr>
+            <w:tcW w:w="3245" w:type="dxa"/>
+          </w:tcPr>
+          <w:p>
+            <w:pPr>
+              <w:rPr>
+                <w:sz w:val="24"/>
+                <w:szCs w:val="24"/>
+              </w:rPr>
+            </w:pPr>
+            <w:proofErr w:type="spellStart"/>
+            <w:r>
+              <w:rPr>
+                <w:sz w:val="24"/>
+                <w:szCs w:val="24"/>
+              </w:rPr>
+              <w:t>otherCompensation</w:t>
+            </w:r>
+            <w:proofErr w:type="spellEnd"/>
+          </w:p>
+        </w:tc>
+        <w:tc>
+          <w:tcPr>
+            <w:tcW w:w="1784" w:type="dxa"/>
+          </w:tcPr>
+          <w:p>
+            <w:pPr>
+              <w:rPr>
+                <w:sz w:val="24"/>
+                <w:szCs w:val="24"/>
+              </w:rPr>
+            </w:pPr>
+            <w:r>
+              <w:rPr>
+                <w:sz w:val="24"/>
+                <w:szCs w:val="24"/>
+              </w:rPr>
+              <w:t>28440</w:t>
+            </w:r>
+          </w:p>
+        </w:tc>
+        <w:tc>
+          <w:tcPr>
+            <w:tcW w:w="1517" w:type="dxa"/>
+          </w:tcPr>
+          <w:p>
+            <w:pPr>
+              <w:rPr>
+                <w:sz w:val="24"/>
+                <w:szCs w:val="24"/>
+              </w:rPr>
+            </w:pPr>
+            <w:r>
+              <w:rPr>
+                <w:sz w:val="24"/>
+                <w:szCs w:val="24"/>
+              </w:rPr>
+              <w:t>$61K</w:t>
+            </w:r>
+          </w:p>
+        </w:tc>
+        <w:tc>
+          <w:tcPr>
+            <w:tcW w:w="1211" w:type="dxa"/>
+          </w:tcPr>
+          <w:p>
+            <w:pPr>
+              <w:rPr>
+                <w:sz w:val="24"/>
+                <w:szCs w:val="24"/>
+              </w:rPr>
+            </w:pPr>
+            <w:r>
+              <w:rPr>
+                <w:sz w:val="24"/>
+                <w:szCs w:val="24"/>
+              </w:rPr>
+              <w:t>370</w:t>
+            </w:r>
+          </w:p>
+        </w:tc>
+      </w:tr>
+      <w:tr>
+        <w:tc>
+          <w:tcPr>
+            <w:tcW w:w="3245" w:type="dxa"/>
+          </w:tcPr>
+          <w:p>
+            <w:pPr>
+              <w:rPr>
+                <w:sz w:val="24"/>
+                <w:szCs w:val="24"/>
+              </w:rPr>
+            </w:pPr>
+            <w:r>
+              <w:rPr>
+                <w:sz w:val="24"/>
+                <w:szCs w:val="24"/>
+              </w:rPr>
+              <w:t>total</w:t>
+            </w:r>
+          </w:p>
+        </w:tc>
+        <w:tc>
+          <w:tcPr>
+            <w:tcW w:w="1784" w:type="dxa"/>
+          </w:tcPr>
+          <w:p>
+            <w:pPr>
+              <w:rPr>
+                <w:sz w:val="24"/>
+                <w:szCs w:val="24"/>
+              </w:rPr>
+            </w:pPr>
+            <w:r>
+              <w:rPr>
+                <w:sz w:val="24"/>
+                <w:szCs w:val="24"/>
+              </w:rPr>
+              <w:t>28440</w:t>
+            </w:r>
+          </w:p>
+        </w:tc>
+        <w:tc>
+          <w:tcPr>
+            <w:tcW w:w="1517" w:type="dxa"/>
+          </w:tcPr>
+          <w:p>
+            <w:pPr>
+              <w:rPr>
+                <w:sz w:val="24"/>
+                <w:szCs w:val="24"/>
+              </w:rPr>
+            </w:pPr>
+            <w:r>
+              <w:rPr>
+                <w:sz w:val="24"/>
+                <w:szCs w:val="24"/>
+              </w:rPr>
+              <w:t>$4083K</w:t>
+            </w:r>
+          </w:p>
+        </w:tc>
+        <w:tc>
+          <w:tcPr>
+            <w:tcW w:w="1211" w:type="dxa"/>
+          </w:tcPr>
+          <w:p>
+            <w:pPr>
+              <w:rPr>
+                <w:sz w:val="24"/>
+                <w:szCs w:val="24"/>
+              </w:rPr>
+            </w:pPr>
+            <w:r>
+              <w:rPr>
+                <w:sz w:val="24"/>
+                <w:szCs w:val="24"/>
+              </w:rPr>
+              <w:t>6460</w:t>
+            </w:r>
+          </w:p>
+        </w:tc>
+      </w:tr>
+      <w:tr>
+        <w:tc>
+          <w:tcPr>
+            <w:tcW w:w="3245" w:type="dxa"/>
+          </w:tcPr>
+          <w:p>
+            <w:pPr>
+              <w:rPr>
+                <w:sz w:val="24"/>
+                <w:szCs w:val="24"/>
+              </w:rPr>
+            </w:pPr>
+            <w:r>
+              <w:rPr>
+                <w:sz w:val="24"/>
+                <w:szCs w:val="24"/>
+              </w:rPr>
+              <w:t>Revenue</w:t>
+            </w:r>
+          </w:p>
+        </w:tc>
+        <w:tc>
+          <w:tcPr>
+            <w:tcW w:w="1784" w:type="dxa"/>
+          </w:tcPr>
+          <w:p>
+            <w:pPr>
+              <w:rPr>
+                <w:sz w:val="24"/>
+                <w:szCs w:val="24"/>
+              </w:rPr>
+            </w:pPr>
+            <w:r>
+              <w:rPr>
+                <w:sz w:val="24"/>
+                <w:szCs w:val="24"/>
+              </w:rPr>
+              <w:t>28391</w:t>
+            </w:r>
+          </w:p>
+        </w:tc>
+        <w:tc>
+          <w:tcPr>
+            <w:tcW w:w="1517" w:type="dxa"/>
+          </w:tcPr>
+          <w:p>
+            <w:pPr>
+              <w:rPr>
+                <w:sz w:val="24"/>
+                <w:szCs w:val="24"/>
+              </w:rPr>
+            </w:pPr>
+            <w:r>
+              <w:rPr>
+                <w:sz w:val="24"/>
+                <w:szCs w:val="24"/>
+              </w:rPr>
+              <w:t>$8.79B</w:t>
+            </w:r>
+          </w:p>
+        </w:tc>
+        <w:tc>
+          <w:tcPr>
+            <w:tcW w:w="1211" w:type="dxa"/>
+          </w:tcPr>
+          <w:p>
+            <w:pPr>
+              <w:rPr>
+                <w:sz w:val="24"/>
+                <w:szCs w:val="24"/>
+              </w:rPr>
+            </w:pPr>
+            <w:r>
+              <w:rPr>
+                <w:sz w:val="24"/>
+                <w:szCs w:val="24"/>
+              </w:rPr>
+              <w:t>22.0B</w:t>
+            </w:r>
+          </w:p>
+        </w:tc>
+      </w:tr>
+      <w:tr>
+        <w:tc>
+          <w:tcPr>
+            <w:tcW w:w="3245" w:type="dxa"/>
+          </w:tcPr>
+          <w:p>
+            <w:pPr>
+              <w:rPr>
+                <w:sz w:val="24"/>
+                <w:szCs w:val="24"/>
+              </w:rPr>
+            </w:pPr>
+            <w:r>
+              <w:rPr>
+                <w:sz w:val="24"/>
+                <w:szCs w:val="24"/>
+              </w:rPr>
+              <w:t>Net Income Common</w:t>
+            </w:r>
+          </w:p>
+        </w:tc>
+        <w:tc>
+          <w:tcPr>
+            <w:tcW w:w="1784" w:type="dxa"/>
+          </w:tcPr>
+          <w:p>
+            <w:pPr>
+              <w:rPr>
+                <w:sz w:val="24"/>
+                <w:szCs w:val="24"/>
+              </w:rPr>
+            </w:pPr>
+            <w:r>
+              <w:rPr>
+                <w:sz w:val="24"/>
+                <w:szCs w:val="24"/>
+              </w:rPr>
+              <w:t>28391</w:t>
+            </w:r>
+          </w:p>
+        </w:tc>
+        <w:tc>
+          <w:tcPr>
+            <w:tcW w:w="1517" w:type="dxa"/>
+          </w:tcPr>
+          <w:p>
+            <w:pPr>
+              <w:rPr>
+                <w:sz w:val="24"/>
+                <w:szCs w:val="24"/>
+              </w:rPr>
+            </w:pPr>
+            <w:r>
+              <w:rPr>
+                <w:sz w:val="24"/>
+                <w:szCs w:val="24"/>
+              </w:rPr>
+              <w:t>$787M</w:t>
+            </w:r>
+          </w:p>
+        </w:tc>
+        <w:tc>
+          <w:tcPr>
+            <w:tcW w:w="1211" w:type="dxa"/>
+          </w:tcPr>
+          <w:p>
+            <w:pPr>
+              <w:rPr>
+                <w:sz w:val="24"/>
+                <w:szCs w:val="24"/>
+              </w:rPr>
+            </w:pPr>
+            <w:r>
+              <w:rPr>
+                <w:sz w:val="24"/>
+                <w:szCs w:val="24"/>
+              </w:rPr>
+              <w:t>1.99B</w:t>
+            </w:r>
+          </w:p>
+        </w:tc>
+      </w:tr>
+    </w:tbl>
+    <w:p>
+      <w:pPr>
+        <w:spacing w:line="480" w:lineRule="auto"/>
+      </w:pPr>
     </w:p>
     <w:p>
       <w:pPr>
@@ -191,29 +1449,11 @@
       </w:r>
       <w:proofErr w:type="spellEnd"/>
       <w:r>
-        <w:t xml:space="preserve"> for the company financials. After gathering the data from both sources, we decided we wanted to use only S&amp;P 500 data and so we also loaded a data source containing the 503 tickers. We matched the data from the company financials to only return data for each ticker in </w:t>
+        <w:t xml:space="preserve"> for the company financials. After gathering the data from both sources, we decided </w:t>
       </w:r>
       <w:r>
         <w:lastRenderedPageBreak/>
-        <w:t xml:space="preserve">the list of 503. For each ticker in the list, we created CSV files and then combined all the CSV files into a Pandas data frame to perform manipulations on. Now that our data frame was ready, we narrowed the fields into just ones we wanted: </w:t>
-      </w:r>
-      <w:r>
-        <w:t>Ticker, Date, Revenue, Gross Profit</w:t>
-      </w:r>
-      <w:r>
-        <w:t xml:space="preserve">, </w:t>
-      </w:r>
-      <w:r>
-        <w:t xml:space="preserve">Operating Income, Income after Tax, </w:t>
-      </w:r>
-      <w:r>
-        <w:t xml:space="preserve">and </w:t>
-      </w:r>
-      <w:r>
-        <w:t>Net Income Common</w:t>
-      </w:r>
-      <w:r>
-        <w:t xml:space="preserve">. Additionally, we created a datetime object from the Date feature and extracted the year out of it. This let us ultimately break down the information by yearly basis so that we could </w:t>
+        <w:t xml:space="preserve">we wanted to use only S&amp;P 500 data and so we also loaded a data source containing the 503 tickers. We matched the data from the company financials to only return data for each ticker in the list of 503. For each ticker in the list, we created CSV files and then combined all the CSV files into a Pandas data frame to perform manipulations on. Now that our data frame was ready, we narrowed the fields into just ones we wanted: Ticker, Date, Revenue, Gross Profit, Operating Income, Income after Tax, and Net Income Common. Additionally, we created a datetime object from the Date feature and extracted the year out of it. This let us ultimately break down the information by yearly basis so that we could </w:t>
       </w:r>
       <w:r>
         <w:t xml:space="preserve">establish yearly trends. </w:t>
@@ -270,10 +1510,7 @@
       </w:r>
       <w:proofErr w:type="gramEnd"/>
       <w:r>
-        <w:t>)</w:t>
-      </w:r>
-      <w:r>
-        <w:t xml:space="preserve"> method was used to eliminate these duplicates. The company Agilent had duplicate records that were duplicates in </w:t>
+        <w:t xml:space="preserve">) method was used to eliminate these duplicates. The company Agilent had duplicate records that were duplicates in </w:t>
       </w:r>
       <w:proofErr w:type="gramStart"/>
       <w:r>
@@ -310,14 +1547,14 @@
         <w:t>Additionally, t</w:t>
       </w:r>
       <w:r>
-        <w:t xml:space="preserve">here were also some missing values in the company financials. For instance, 73 of the 485 companies did not have revenue data in 2012 and 14 did not have revenue data in 2021. </w:t>
-      </w:r>
-      <w:r>
-        <w:t xml:space="preserve">We decided not to impute </w:t>
+        <w:t xml:space="preserve">here were also some </w:t>
       </w:r>
       <w:r>
         <w:lastRenderedPageBreak/>
-        <w:t xml:space="preserve">values or drop these companies because our classification model was classifying executives as either CEOs or CFOs. The more important metrics, in our eyes, were individual pay statistics. </w:t>
+        <w:t xml:space="preserve">missing values in the company financials. For instance, 73 of the 485 companies did not have revenue data in 2012 and 14 did not have revenue data in 2021. </w:t>
+      </w:r>
+      <w:r>
+        <w:t xml:space="preserve">We decided not to impute values or drop these companies because our classification model was classifying executives as either CEOs or CFOs. The more important metrics, in our eyes, were individual pay statistics. </w:t>
       </w:r>
     </w:p>
     <w:p>
@@ -455,19 +1692,7 @@
       </w:pPr>
       <w:r>
         <w:tab/>
-        <w:t xml:space="preserve">We have also created boxplots, violin plots, </w:t>
-      </w:r>
-      <w:r>
-        <w:t>kernel density estimate (KDE) plot</w:t>
-      </w:r>
-      <w:r>
-        <w:t xml:space="preserve">s, a color mapped </w:t>
-      </w:r>
-      <w:r>
-        <w:t>kernel density estimate (KDE) plot</w:t>
-      </w:r>
-      <w:r>
-        <w:t xml:space="preserve">, </w:t>
+        <w:t xml:space="preserve">We have also created boxplots, violin plots, kernel density estimate (KDE) plots, a color mapped kernel density estimate (KDE) plot, </w:t>
       </w:r>
       <w:r>
         <w:t>and bar plots to investigate a multitude of factors. Our focus was on the changing CEO pay landscape, and we used visualizations to investigate changes in salary, stock awards, non-equity incentive compensation, and total compensation.</w:t>
@@ -476,6 +1701,7 @@
         <w:t xml:space="preserve"> </w:t>
       </w:r>
       <w:r>
+        <w:lastRenderedPageBreak/>
         <w:t>We found a trend of CEO salaries rising in the last 1</w:t>
       </w:r>
       <w:r>
@@ -491,11 +1717,7 @@
         <w:t>, and t</w:t>
       </w:r>
       <w:r>
-        <w:t xml:space="preserve">he most visually </w:t>
-      </w:r>
-      <w:r>
-        <w:lastRenderedPageBreak/>
-        <w:t xml:space="preserve">telling representation of </w:t>
+        <w:t xml:space="preserve">he most visually telling representation of </w:t>
       </w:r>
       <w:r>
         <w:t>this trend</w:t>
@@ -569,13 +1791,7 @@
         <w:tab/>
       </w:r>
       <w:r>
-        <w:t>Our basic goal for model selection was to follow the textbook’s advice to select the “</w:t>
-      </w:r>
-      <w:r>
-        <w:t>to select the model that shows lowest generalization error rate</w:t>
-      </w:r>
-      <w:r>
-        <w:t>” (Tan et al., 2019). We considered other possibilities for optimal selection, such as minimizing the amounts of false positives or false negatives. Ultimately, we felt that a generalized accuracy measure would work well for this type of data, as there is not a need to be extra conservative like there would be for, say, diagnosing whether a patient’s health indicators classify them as having a disease or not having it. In this case, it would be better to have false positives (patient does not really have the disease but tests say they do) rather than false negatives (patient really has the disease but tests say they do not).</w:t>
+        <w:t>Our basic goal for model selection was to follow the textbook’s advice to select the “to select the model that shows lowest generalization error rate” (Tan et al., 2019). We considered other possibilities for optimal selection, such as minimizing the amounts of false positives or false negatives. Ultimately, we felt that a generalized accuracy measure would work well for this type of data, as there is not a need to be extra conservative like there would be for, say, diagnosing whether a patient’s health indicators classify them as having a disease or not having it. In this case, it would be better to have false positives (patient does not really have the disease but tests say they do) rather than false negatives (patient really has the disease but tests say they do not).</w:t>
       </w:r>
       <w:r>
         <w:t xml:space="preserve"> </w:t>
@@ -587,25 +1803,7 @@
       </w:pPr>
       <w:r>
         <w:tab/>
-        <w:t>To evaluate our models, we partitioned the data to “</w:t>
-      </w:r>
-      <w:r>
-        <w:t>assess the performance of a learned model on a labeled test set has not been used at any stage of model selection</w:t>
-      </w:r>
-      <w:r>
-        <w:t>” (Tan et al., 2019). We felt that the data set was sufficiently small to follow the books advice for smaller or less complex datasets, where “</w:t>
-      </w:r>
-      <w:r>
-        <w:t>one should retain sufficient records for accurate assessment, so that the training sets would contain only 50–67% of the original data</w:t>
-      </w:r>
-      <w:r>
-        <w:t>” (Tan et al., 2019)</w:t>
-      </w:r>
-      <w:r>
-        <w:t>.</w:t>
-      </w:r>
-      <w:r>
-        <w:t xml:space="preserve"> </w:t>
+        <w:t xml:space="preserve">To evaluate our models, we partitioned the data to “assess the performance of a learned model on a labeled test set has not been used at any stage of model selection” (Tan et al., 2019). We felt that the data set was sufficiently small to follow the books advice for smaller or less complex datasets, where “one should retain sufficient records for accurate assessment, so that the training sets would contain only 50–67% of the original data” (Tan et al., 2019). </w:t>
       </w:r>
       <w:r>
         <w:t xml:space="preserve">Our main concern was balancing the proportion so that the training model could effectively learn the behavior but not be so large that the testing model’s error metric was unreliable because it was not able to compute over enough instances. </w:t>
@@ -697,6 +1895,119 @@
 <file path=word/numbering.xml><?xml version="1.0" encoding="utf-8"?>
 <w:numbering xmlns:wpc="http://schemas.microsoft.com/office/word/2010/wordprocessingCanvas" xmlns:cx="http://schemas.microsoft.com/office/drawing/2014/chartex" xmlns:cx1="http://schemas.microsoft.com/office/drawing/2015/9/8/chartex" xmlns:cx2="http://schemas.microsoft.com/office/drawing/2015/10/21/chartex" xmlns:cx3="http://schemas.microsoft.com/office/drawing/2016/5/9/chartex" xmlns:cx4="http://schemas.microsoft.com/office/drawing/2016/5/10/chartex" xmlns:cx5="http://schemas.microsoft.com/office/drawing/2016/5/11/chartex" xmlns:cx6="http://schemas.microsoft.com/office/drawing/2016/5/12/chartex" xmlns:cx7="http://schemas.microsoft.com/office/drawing/2016/5/13/chartex" xmlns:cx8="http://schemas.microsoft.com/office/drawing/2016/5/14/chartex" xmlns:mc="http://schemas.openxmlformats.org/markup-compatibility/2006" xmlns:aink="http://schemas.microsoft.com/office/drawing/2016/ink" xmlns:am3d="http://schemas.microsoft.com/office/drawing/2017/model3d" xmlns:o="urn:schemas-microsoft-com:office:office" xmlns:oel="http://schemas.microsoft.com/office/2019/extlst" xmlns:r="http://schemas.openxmlformats.org/officeDocument/2006/relationships" xmlns:m="http://schemas.openxmlformats.org/officeDocument/2006/math" xmlns:v="urn:schemas-microsoft-com:vml" xmlns:wp14="http://schemas.microsoft.com/office/word/2010/wordprocessingDrawing" xmlns:wp="http://schemas.openxmlformats.org/drawingml/2006/wordprocessingDrawing" xmlns:w10="urn:schemas-microsoft-com:office:word" xmlns:w="http://schemas.openxmlformats.org/wordprocessingml/2006/main" xmlns:w14="http://schemas.microsoft.com/office/word/2010/wordml" xmlns:w15="http://schemas.microsoft.com/office/word/2012/wordml" xmlns:w16cex="http://schemas.microsoft.com/office/word/2018/wordml/cex" xmlns:w16cid="http://schemas.microsoft.com/office/word/2016/wordml/cid" xmlns:w16="http://schemas.microsoft.com/office/word/2018/wordml" xmlns:w16sdtdh="http://schemas.microsoft.com/office/word/2020/wordml/sdtdatahash" xmlns:w16se="http://schemas.microsoft.com/office/word/2015/wordml/symex" xmlns:wpg="http://schemas.microsoft.com/office/word/2010/wordprocessingGroup" xmlns:wpi="http://schemas.microsoft.com/office/word/2010/wordprocessingInk" xmlns:wne="http://schemas.microsoft.com/office/word/2006/wordml" xmlns:wps="http://schemas.microsoft.com/office/word/2010/wordprocessingShape" mc:Ignorable="w14 w15 w16se w16cid w16 w16cex w16sdtdh wp14">
   <w:abstractNum w:abstractNumId="0" w15:restartNumberingAfterBreak="0">
+    <w:nsid w:val="4B1640D1"/>
+    <w:multiLevelType w:val="multilevel"/>
+    <w:tmpl w:val="F4EC98E0"/>
+    <w:lvl w:ilvl="0">
+      <w:start w:val="1"/>
+      <w:numFmt w:val="decimal"/>
+      <w:lvlText w:val="%1."/>
+      <w:lvlJc w:val="left"/>
+      <w:pPr>
+        <w:tabs>
+          <w:tab w:val="num" w:pos="720"/>
+        </w:tabs>
+        <w:ind w:left="720" w:hanging="360"/>
+      </w:pPr>
+    </w:lvl>
+    <w:lvl w:ilvl="1" w:tentative="1">
+      <w:start w:val="1"/>
+      <w:numFmt w:val="decimal"/>
+      <w:lvlText w:val="%2."/>
+      <w:lvlJc w:val="left"/>
+      <w:pPr>
+        <w:tabs>
+          <w:tab w:val="num" w:pos="1440"/>
+        </w:tabs>
+        <w:ind w:left="1440" w:hanging="360"/>
+      </w:pPr>
+    </w:lvl>
+    <w:lvl w:ilvl="2" w:tentative="1">
+      <w:start w:val="1"/>
+      <w:numFmt w:val="decimal"/>
+      <w:lvlText w:val="%3."/>
+      <w:lvlJc w:val="left"/>
+      <w:pPr>
+        <w:tabs>
+          <w:tab w:val="num" w:pos="2160"/>
+        </w:tabs>
+        <w:ind w:left="2160" w:hanging="360"/>
+      </w:pPr>
+    </w:lvl>
+    <w:lvl w:ilvl="3" w:tentative="1">
+      <w:start w:val="1"/>
+      <w:numFmt w:val="decimal"/>
+      <w:lvlText w:val="%4."/>
+      <w:lvlJc w:val="left"/>
+      <w:pPr>
+        <w:tabs>
+          <w:tab w:val="num" w:pos="2880"/>
+        </w:tabs>
+        <w:ind w:left="2880" w:hanging="360"/>
+      </w:pPr>
+    </w:lvl>
+    <w:lvl w:ilvl="4" w:tentative="1">
+      <w:start w:val="1"/>
+      <w:numFmt w:val="decimal"/>
+      <w:lvlText w:val="%5."/>
+      <w:lvlJc w:val="left"/>
+      <w:pPr>
+        <w:tabs>
+          <w:tab w:val="num" w:pos="3600"/>
+        </w:tabs>
+        <w:ind w:left="3600" w:hanging="360"/>
+      </w:pPr>
+    </w:lvl>
+    <w:lvl w:ilvl="5" w:tentative="1">
+      <w:start w:val="1"/>
+      <w:numFmt w:val="decimal"/>
+      <w:lvlText w:val="%6."/>
+      <w:lvlJc w:val="left"/>
+      <w:pPr>
+        <w:tabs>
+          <w:tab w:val="num" w:pos="4320"/>
+        </w:tabs>
+        <w:ind w:left="4320" w:hanging="360"/>
+      </w:pPr>
+    </w:lvl>
+    <w:lvl w:ilvl="6" w:tentative="1">
+      <w:start w:val="1"/>
+      <w:numFmt w:val="decimal"/>
+      <w:lvlText w:val="%7."/>
+      <w:lvlJc w:val="left"/>
+      <w:pPr>
+        <w:tabs>
+          <w:tab w:val="num" w:pos="5040"/>
+        </w:tabs>
+        <w:ind w:left="5040" w:hanging="360"/>
+      </w:pPr>
+    </w:lvl>
+    <w:lvl w:ilvl="7" w:tentative="1">
+      <w:start w:val="1"/>
+      <w:numFmt w:val="decimal"/>
+      <w:lvlText w:val="%8."/>
+      <w:lvlJc w:val="left"/>
+      <w:pPr>
+        <w:tabs>
+          <w:tab w:val="num" w:pos="5760"/>
+        </w:tabs>
+        <w:ind w:left="5760" w:hanging="360"/>
+      </w:pPr>
+    </w:lvl>
+    <w:lvl w:ilvl="8" w:tentative="1">
+      <w:start w:val="1"/>
+      <w:numFmt w:val="decimal"/>
+      <w:lvlText w:val="%9."/>
+      <w:lvlJc w:val="left"/>
+      <w:pPr>
+        <w:tabs>
+          <w:tab w:val="num" w:pos="6480"/>
+        </w:tabs>
+        <w:ind w:left="6480" w:hanging="360"/>
+      </w:pPr>
+    </w:lvl>
+  </w:abstractNum>
+  <w:abstractNum w:abstractNumId="1" w15:restartNumberingAfterBreak="0">
     <w:nsid w:val="70582363"/>
     <w:multiLevelType w:val="multilevel"/>
     <w:tmpl w:val="A8068030"/>
@@ -810,6 +2121,9 @@
     </w:lvl>
   </w:abstractNum>
   <w:num w:numId="1" w16cid:durableId="2034450907">
+    <w:abstractNumId w:val="1"/>
+  </w:num>
+  <w:num w:numId="2" w16cid:durableId="777530373">
     <w:abstractNumId w:val="0"/>
   </w:num>
 </w:numbering>
@@ -1275,6 +2589,53 @@
       <w:rFonts w:ascii="Times New Roman" w:hAnsi="Times New Roman" w:cs="Times New Roman"/>
     </w:rPr>
   </w:style>
+  <w:style w:type="paragraph" w:styleId="ListParagraph">
+    <w:name w:val="List Paragraph"/>
+    <w:basedOn w:val="Normal"/>
+    <w:uiPriority w:val="34"/>
+    <w:qFormat/>
+    <w:rsid w:val="00C523B5"/>
+    <w:pPr>
+      <w:spacing w:after="160" w:line="259" w:lineRule="auto"/>
+      <w:ind w:left="720"/>
+      <w:contextualSpacing/>
+    </w:pPr>
+    <w:rPr>
+      <w:sz w:val="22"/>
+      <w:szCs w:val="22"/>
+    </w:rPr>
+  </w:style>
+  <w:style w:type="character" w:styleId="Hyperlink">
+    <w:name w:val="Hyperlink"/>
+    <w:basedOn w:val="DefaultParagraphFont"/>
+    <w:uiPriority w:val="99"/>
+    <w:unhideWhenUsed/>
+    <w:rsid w:val="00C523B5"/>
+    <w:rPr>
+      <w:color w:val="0563C1" w:themeColor="hyperlink"/>
+      <w:u w:val="single"/>
+    </w:rPr>
+  </w:style>
+  <w:style w:type="table" w:styleId="TableGrid">
+    <w:name w:val="Table Grid"/>
+    <w:basedOn w:val="TableNormal"/>
+    <w:uiPriority w:val="39"/>
+    <w:rsid w:val="00C523B5"/>
+    <w:rPr>
+      <w:sz w:val="22"/>
+      <w:szCs w:val="22"/>
+    </w:rPr>
+    <w:tblPr>
+      <w:tblBorders>
+        <w:top w:val="single" w:sz="4" w:space="0" w:color="auto"/>
+        <w:left w:val="single" w:sz="4" w:space="0" w:color="auto"/>
+        <w:bottom w:val="single" w:sz="4" w:space="0" w:color="auto"/>
+        <w:right w:val="single" w:sz="4" w:space="0" w:color="auto"/>
+        <w:insideH w:val="single" w:sz="4" w:space="0" w:color="auto"/>
+        <w:insideV w:val="single" w:sz="4" w:space="0" w:color="auto"/>
+      </w:tblBorders>
+    </w:tblPr>
+  </w:style>
 </w:styles>
 </file>
 

</xml_diff>